<commit_message>
converted promis raw scores to t scores and removed variable from table 2
</commit_message>
<xml_diff>
--- a/Tables/table2.docx
+++ b/Tables/table2.docx
@@ -49,7 +49,6 @@
           </w:tcPr>
           <w:p>
             <w:pPr>
-              <w:pStyle w:val="Normal"/>
               <w:jc w:val="left"/>
               <w:pBdr>
                 <w:bottom w:val="none" w:sz="0" w:space="0" w:color="000000"/>
@@ -102,7 +101,6 @@
           </w:tcPr>
           <w:p>
             <w:pPr>
-              <w:pStyle w:val="Normal"/>
               <w:jc w:val="left"/>
               <w:pBdr>
                 <w:bottom w:val="none" w:sz="0" w:space="0" w:color="000000"/>
@@ -155,7 +153,6 @@
           </w:tcPr>
           <w:p>
             <w:pPr>
-              <w:pStyle w:val="Normal"/>
               <w:jc w:val="right"/>
               <w:pBdr>
                 <w:bottom w:val="none" w:sz="0" w:space="0" w:color="000000"/>
@@ -208,7 +205,6 @@
           </w:tcPr>
           <w:p>
             <w:pPr>
-              <w:pStyle w:val="Normal"/>
               <w:jc w:val="right"/>
               <w:pBdr>
                 <w:bottom w:val="none" w:sz="0" w:space="0" w:color="000000"/>
@@ -261,7 +257,6 @@
           </w:tcPr>
           <w:p>
             <w:pPr>
-              <w:pStyle w:val="Normal"/>
               <w:jc w:val="right"/>
               <w:pBdr>
                 <w:bottom w:val="none" w:sz="0" w:space="0" w:color="000000"/>
@@ -314,7 +309,6 @@
           </w:tcPr>
           <w:p>
             <w:pPr>
-              <w:pStyle w:val="Normal"/>
               <w:jc w:val="right"/>
               <w:pBdr>
                 <w:bottom w:val="none" w:sz="0" w:space="0" w:color="000000"/>
@@ -373,7 +367,6 @@
           </w:tcPr>
           <w:p>
             <w:pPr>
-              <w:pStyle w:val="Normal"/>
               <w:jc w:val="left"/>
               <w:pBdr>
                 <w:bottom w:val="none" w:sz="0" w:space="0" w:color="000000"/>
@@ -426,7 +419,6 @@
           </w:tcPr>
           <w:p>
             <w:pPr>
-              <w:pStyle w:val="Normal"/>
               <w:jc w:val="left"/>
               <w:pBdr>
                 <w:bottom w:val="none" w:sz="0" w:space="0" w:color="000000"/>
@@ -456,7 +448,7 @@
                 <w:szCs w:val="22"/>
                 <w:color w:val="000000"/>
               </w:rPr>
-              <w:t xml:space="preserve">16.0 [12.0-20.5]</w:t>
+              <w:t xml:space="preserve">55.1 [49.9-60.6]</w:t>
             </w:r>
           </w:p>
         </w:tc>
@@ -479,7 +471,6 @@
           </w:tcPr>
           <w:p>
             <w:pPr>
-              <w:pStyle w:val="Normal"/>
               <w:jc w:val="right"/>
               <w:pBdr>
                 <w:bottom w:val="none" w:sz="0" w:space="0" w:color="000000"/>
@@ -532,7 +523,6 @@
           </w:tcPr>
           <w:p>
             <w:pPr>
-              <w:pStyle w:val="Normal"/>
               <w:jc w:val="right"/>
               <w:pBdr>
                 <w:bottom w:val="none" w:sz="0" w:space="0" w:color="000000"/>
@@ -585,7 +575,6 @@
           </w:tcPr>
           <w:p>
             <w:pPr>
-              <w:pStyle w:val="Normal"/>
               <w:jc w:val="right"/>
               <w:pBdr>
                 <w:bottom w:val="none" w:sz="0" w:space="0" w:color="000000"/>
@@ -638,7 +627,6 @@
           </w:tcPr>
           <w:p>
             <w:pPr>
-              <w:pStyle w:val="Normal"/>
               <w:jc w:val="right"/>
               <w:pBdr>
                 <w:bottom w:val="none" w:sz="0" w:space="0" w:color="000000"/>
@@ -697,7 +685,6 @@
           </w:tcPr>
           <w:p>
             <w:pPr>
-              <w:pStyle w:val="Normal"/>
               <w:jc w:val="left"/>
               <w:pBdr>
                 <w:bottom w:val="none" w:sz="0" w:space="0" w:color="000000"/>
@@ -750,7 +737,6 @@
           </w:tcPr>
           <w:p>
             <w:pPr>
-              <w:pStyle w:val="Normal"/>
               <w:jc w:val="left"/>
               <w:pBdr>
                 <w:bottom w:val="none" w:sz="0" w:space="0" w:color="000000"/>
@@ -780,30 +766,29 @@
                 <w:szCs w:val="22"/>
                 <w:color w:val="000000"/>
               </w:rPr>
-              <w:t xml:space="preserve">12.0 [10.0-17.0]</w:t>
-            </w:r>
-          </w:p>
-        </w:tc>
-        <w:tc>
-          <w:tcPr>
-            <w:tcBorders>
-              <w:bottom w:val="none" w:sz="0" w:space="0" w:color="000000"/>
-              <w:top w:val="none" w:sz="0" w:space="0" w:color="000000"/>
-              <w:left w:val="none" w:sz="0" w:space="0" w:color="000000"/>
-              <w:right w:val="none" w:sz="0" w:space="0" w:color="000000"/>
-            </w:tcBorders>
-            <w:shd w:val="clear" w:color="auto" w:fill="FFFFFF"/>
-            <w:tcMar>
-              <w:top w:w="0" w:type="dxa"/>
-              <w:bottom w:w="0" w:type="dxa"/>
-              <w:left w:w="0" w:type="dxa"/>
-              <w:right w:w="0" w:type="dxa"/>
-            </w:tcMar>
-            <w:vAlign w:val="center"/>
-          </w:tcPr>
-          <w:p>
-            <w:pPr>
-              <w:pStyle w:val="Normal"/>
+              <w:t xml:space="preserve">49.8 [46.2-55.3]</w:t>
+            </w:r>
+          </w:p>
+        </w:tc>
+        <w:tc>
+          <w:tcPr>
+            <w:tcBorders>
+              <w:bottom w:val="none" w:sz="0" w:space="0" w:color="000000"/>
+              <w:top w:val="none" w:sz="0" w:space="0" w:color="000000"/>
+              <w:left w:val="none" w:sz="0" w:space="0" w:color="000000"/>
+              <w:right w:val="none" w:sz="0" w:space="0" w:color="000000"/>
+            </w:tcBorders>
+            <w:shd w:val="clear" w:color="auto" w:fill="FFFFFF"/>
+            <w:tcMar>
+              <w:top w:w="0" w:type="dxa"/>
+              <w:bottom w:w="0" w:type="dxa"/>
+              <w:left w:w="0" w:type="dxa"/>
+              <w:right w:w="0" w:type="dxa"/>
+            </w:tcMar>
+            <w:vAlign w:val="center"/>
+          </w:tcPr>
+          <w:p>
+            <w:pPr>
               <w:jc w:val="right"/>
               <w:pBdr>
                 <w:bottom w:val="none" w:sz="0" w:space="0" w:color="000000"/>
@@ -856,7 +841,6 @@
           </w:tcPr>
           <w:p>
             <w:pPr>
-              <w:pStyle w:val="Normal"/>
               <w:jc w:val="right"/>
               <w:pBdr>
                 <w:bottom w:val="none" w:sz="0" w:space="0" w:color="000000"/>
@@ -909,7 +893,6 @@
           </w:tcPr>
           <w:p>
             <w:pPr>
-              <w:pStyle w:val="Normal"/>
               <w:jc w:val="right"/>
               <w:pBdr>
                 <w:bottom w:val="none" w:sz="0" w:space="0" w:color="000000"/>
@@ -962,7 +945,6 @@
           </w:tcPr>
           <w:p>
             <w:pPr>
-              <w:pStyle w:val="Normal"/>
               <w:jc w:val="right"/>
               <w:pBdr>
                 <w:bottom w:val="none" w:sz="0" w:space="0" w:color="000000"/>
@@ -1021,7 +1003,6 @@
           </w:tcPr>
           <w:p>
             <w:pPr>
-              <w:pStyle w:val="Normal"/>
               <w:jc w:val="left"/>
               <w:pBdr>
                 <w:bottom w:val="none" w:sz="0" w:space="0" w:color="000000"/>
@@ -1074,7 +1055,6 @@
           </w:tcPr>
           <w:p>
             <w:pPr>
-              <w:pStyle w:val="Normal"/>
               <w:jc w:val="left"/>
               <w:pBdr>
                 <w:bottom w:val="none" w:sz="0" w:space="0" w:color="000000"/>
@@ -1104,30 +1084,29 @@
                 <w:szCs w:val="22"/>
                 <w:color w:val="000000"/>
               </w:rPr>
-              <w:t xml:space="preserve">18.0 [15.0-21.5]</w:t>
-            </w:r>
-          </w:p>
-        </w:tc>
-        <w:tc>
-          <w:tcPr>
-            <w:tcBorders>
-              <w:bottom w:val="none" w:sz="0" w:space="0" w:color="000000"/>
-              <w:top w:val="none" w:sz="0" w:space="0" w:color="000000"/>
-              <w:left w:val="none" w:sz="0" w:space="0" w:color="000000"/>
-              <w:right w:val="none" w:sz="0" w:space="0" w:color="000000"/>
-            </w:tcBorders>
-            <w:shd w:val="clear" w:color="auto" w:fill="FFFFFF"/>
-            <w:tcMar>
-              <w:top w:w="0" w:type="dxa"/>
-              <w:bottom w:w="0" w:type="dxa"/>
-              <w:left w:w="0" w:type="dxa"/>
-              <w:right w:w="0" w:type="dxa"/>
-            </w:tcMar>
-            <w:vAlign w:val="center"/>
-          </w:tcPr>
-          <w:p>
-            <w:pPr>
-              <w:pStyle w:val="Normal"/>
+              <w:t xml:space="preserve">53.7 [49.2-58.5]</w:t>
+            </w:r>
+          </w:p>
+        </w:tc>
+        <w:tc>
+          <w:tcPr>
+            <w:tcBorders>
+              <w:bottom w:val="none" w:sz="0" w:space="0" w:color="000000"/>
+              <w:top w:val="none" w:sz="0" w:space="0" w:color="000000"/>
+              <w:left w:val="none" w:sz="0" w:space="0" w:color="000000"/>
+              <w:right w:val="none" w:sz="0" w:space="0" w:color="000000"/>
+            </w:tcBorders>
+            <w:shd w:val="clear" w:color="auto" w:fill="FFFFFF"/>
+            <w:tcMar>
+              <w:top w:w="0" w:type="dxa"/>
+              <w:bottom w:w="0" w:type="dxa"/>
+              <w:left w:w="0" w:type="dxa"/>
+              <w:right w:w="0" w:type="dxa"/>
+            </w:tcMar>
+            <w:vAlign w:val="center"/>
+          </w:tcPr>
+          <w:p>
+            <w:pPr>
               <w:jc w:val="right"/>
               <w:pBdr>
                 <w:bottom w:val="none" w:sz="0" w:space="0" w:color="000000"/>
@@ -1180,7 +1159,6 @@
           </w:tcPr>
           <w:p>
             <w:pPr>
-              <w:pStyle w:val="Normal"/>
               <w:jc w:val="right"/>
               <w:pBdr>
                 <w:bottom w:val="none" w:sz="0" w:space="0" w:color="000000"/>
@@ -1233,7 +1211,6 @@
           </w:tcPr>
           <w:p>
             <w:pPr>
-              <w:pStyle w:val="Normal"/>
               <w:jc w:val="right"/>
               <w:pBdr>
                 <w:bottom w:val="none" w:sz="0" w:space="0" w:color="000000"/>
@@ -1286,7 +1263,6 @@
           </w:tcPr>
           <w:p>
             <w:pPr>
-              <w:pStyle w:val="Normal"/>
               <w:jc w:val="right"/>
               <w:pBdr>
                 <w:bottom w:val="none" w:sz="0" w:space="0" w:color="000000"/>
@@ -1345,7 +1321,6 @@
           </w:tcPr>
           <w:p>
             <w:pPr>
-              <w:pStyle w:val="Normal"/>
               <w:jc w:val="left"/>
               <w:pBdr>
                 <w:bottom w:val="none" w:sz="0" w:space="0" w:color="000000"/>
@@ -1398,7 +1373,6 @@
           </w:tcPr>
           <w:p>
             <w:pPr>
-              <w:pStyle w:val="Normal"/>
               <w:jc w:val="left"/>
               <w:pBdr>
                 <w:bottom w:val="none" w:sz="0" w:space="0" w:color="000000"/>
@@ -1451,7 +1425,6 @@
           </w:tcPr>
           <w:p>
             <w:pPr>
-              <w:pStyle w:val="Normal"/>
               <w:jc w:val="right"/>
               <w:pBdr>
                 <w:bottom w:val="none" w:sz="0" w:space="0" w:color="000000"/>
@@ -1504,7 +1477,6 @@
           </w:tcPr>
           <w:p>
             <w:pPr>
-              <w:pStyle w:val="Normal"/>
               <w:jc w:val="right"/>
               <w:pBdr>
                 <w:bottom w:val="none" w:sz="0" w:space="0" w:color="000000"/>
@@ -1557,7 +1529,6 @@
           </w:tcPr>
           <w:p>
             <w:pPr>
-              <w:pStyle w:val="Normal"/>
               <w:jc w:val="right"/>
               <w:pBdr>
                 <w:bottom w:val="none" w:sz="0" w:space="0" w:color="000000"/>
@@ -1610,7 +1581,6 @@
           </w:tcPr>
           <w:p>
             <w:pPr>
-              <w:pStyle w:val="Normal"/>
               <w:jc w:val="right"/>
               <w:pBdr>
                 <w:bottom w:val="none" w:sz="0" w:space="0" w:color="000000"/>
@@ -1669,7 +1639,6 @@
           </w:tcPr>
           <w:p>
             <w:pPr>
-              <w:pStyle w:val="Normal"/>
               <w:jc w:val="left"/>
               <w:pBdr>
                 <w:bottom w:val="none" w:sz="0" w:space="0" w:color="000000"/>
@@ -1722,7 +1691,6 @@
           </w:tcPr>
           <w:p>
             <w:pPr>
-              <w:pStyle w:val="Normal"/>
               <w:jc w:val="left"/>
               <w:pBdr>
                 <w:bottom w:val="none" w:sz="0" w:space="0" w:color="000000"/>
@@ -1775,7 +1743,6 @@
           </w:tcPr>
           <w:p>
             <w:pPr>
-              <w:pStyle w:val="Normal"/>
               <w:jc w:val="right"/>
               <w:pBdr>
                 <w:bottom w:val="none" w:sz="0" w:space="0" w:color="000000"/>
@@ -1828,7 +1795,6 @@
           </w:tcPr>
           <w:p>
             <w:pPr>
-              <w:pStyle w:val="Normal"/>
               <w:jc w:val="right"/>
               <w:pBdr>
                 <w:bottom w:val="none" w:sz="0" w:space="0" w:color="000000"/>
@@ -1881,7 +1847,6 @@
           </w:tcPr>
           <w:p>
             <w:pPr>
-              <w:pStyle w:val="Normal"/>
               <w:jc w:val="right"/>
               <w:pBdr>
                 <w:bottom w:val="none" w:sz="0" w:space="0" w:color="000000"/>
@@ -1934,7 +1899,6 @@
           </w:tcPr>
           <w:p>
             <w:pPr>
-              <w:pStyle w:val="Normal"/>
               <w:jc w:val="right"/>
               <w:pBdr>
                 <w:bottom w:val="none" w:sz="0" w:space="0" w:color="000000"/>
@@ -1993,7 +1957,6 @@
           </w:tcPr>
           <w:p>
             <w:pPr>
-              <w:pStyle w:val="Normal"/>
               <w:jc w:val="left"/>
               <w:pBdr>
                 <w:bottom w:val="none" w:sz="0" w:space="0" w:color="000000"/>
@@ -2046,7 +2009,6 @@
           </w:tcPr>
           <w:p>
             <w:pPr>
-              <w:pStyle w:val="Normal"/>
               <w:jc w:val="left"/>
               <w:pBdr>
                 <w:bottom w:val="none" w:sz="0" w:space="0" w:color="000000"/>
@@ -2076,30 +2038,29 @@
                 <w:szCs w:val="22"/>
                 <w:color w:val="000000"/>
               </w:rPr>
-              <w:t xml:space="preserve">20.0 [17.0-25.0]</w:t>
-            </w:r>
-          </w:p>
-        </w:tc>
-        <w:tc>
-          <w:tcPr>
-            <w:tcBorders>
-              <w:bottom w:val="none" w:sz="0" w:space="0" w:color="000000"/>
-              <w:top w:val="none" w:sz="0" w:space="0" w:color="000000"/>
-              <w:left w:val="none" w:sz="0" w:space="0" w:color="000000"/>
-              <w:right w:val="none" w:sz="0" w:space="0" w:color="000000"/>
-            </w:tcBorders>
-            <w:shd w:val="clear" w:color="auto" w:fill="FFFFFF"/>
-            <w:tcMar>
-              <w:top w:w="0" w:type="dxa"/>
-              <w:bottom w:w="0" w:type="dxa"/>
-              <w:left w:w="0" w:type="dxa"/>
-              <w:right w:w="0" w:type="dxa"/>
-            </w:tcMar>
-            <w:vAlign w:val="center"/>
-          </w:tcPr>
-          <w:p>
-            <w:pPr>
-              <w:pStyle w:val="Normal"/>
+              <w:t xml:space="preserve">50.1 [46.7-55.3]</w:t>
+            </w:r>
+          </w:p>
+        </w:tc>
+        <w:tc>
+          <w:tcPr>
+            <w:tcBorders>
+              <w:bottom w:val="none" w:sz="0" w:space="0" w:color="000000"/>
+              <w:top w:val="none" w:sz="0" w:space="0" w:color="000000"/>
+              <w:left w:val="none" w:sz="0" w:space="0" w:color="000000"/>
+              <w:right w:val="none" w:sz="0" w:space="0" w:color="000000"/>
+            </w:tcBorders>
+            <w:shd w:val="clear" w:color="auto" w:fill="FFFFFF"/>
+            <w:tcMar>
+              <w:top w:w="0" w:type="dxa"/>
+              <w:bottom w:w="0" w:type="dxa"/>
+              <w:left w:w="0" w:type="dxa"/>
+              <w:right w:w="0" w:type="dxa"/>
+            </w:tcMar>
+            <w:vAlign w:val="center"/>
+          </w:tcPr>
+          <w:p>
+            <w:pPr>
               <w:jc w:val="right"/>
               <w:pBdr>
                 <w:bottom w:val="none" w:sz="0" w:space="0" w:color="000000"/>
@@ -2152,7 +2113,6 @@
           </w:tcPr>
           <w:p>
             <w:pPr>
-              <w:pStyle w:val="Normal"/>
               <w:jc w:val="right"/>
               <w:pBdr>
                 <w:bottom w:val="none" w:sz="0" w:space="0" w:color="000000"/>
@@ -2205,7 +2165,6 @@
           </w:tcPr>
           <w:p>
             <w:pPr>
-              <w:pStyle w:val="Normal"/>
               <w:jc w:val="right"/>
               <w:pBdr>
                 <w:bottom w:val="none" w:sz="0" w:space="0" w:color="000000"/>
@@ -2258,7 +2217,6 @@
           </w:tcPr>
           <w:p>
             <w:pPr>
-              <w:pStyle w:val="Normal"/>
               <w:jc w:val="right"/>
               <w:pBdr>
                 <w:bottom w:val="none" w:sz="0" w:space="0" w:color="000000"/>
@@ -2317,7 +2275,6 @@
           </w:tcPr>
           <w:p>
             <w:pPr>
-              <w:pStyle w:val="Normal"/>
               <w:jc w:val="left"/>
               <w:pBdr>
                 <w:bottom w:val="none" w:sz="0" w:space="0" w:color="000000"/>
@@ -2370,7 +2327,6 @@
           </w:tcPr>
           <w:p>
             <w:pPr>
-              <w:pStyle w:val="Normal"/>
               <w:jc w:val="left"/>
               <w:pBdr>
                 <w:bottom w:val="none" w:sz="0" w:space="0" w:color="000000"/>
@@ -2423,7 +2379,6 @@
           </w:tcPr>
           <w:p>
             <w:pPr>
-              <w:pStyle w:val="Normal"/>
               <w:jc w:val="right"/>
               <w:pBdr>
                 <w:bottom w:val="none" w:sz="0" w:space="0" w:color="000000"/>
@@ -2476,7 +2431,6 @@
           </w:tcPr>
           <w:p>
             <w:pPr>
-              <w:pStyle w:val="Normal"/>
               <w:jc w:val="right"/>
               <w:pBdr>
                 <w:bottom w:val="none" w:sz="0" w:space="0" w:color="000000"/>
@@ -2529,7 +2483,6 @@
           </w:tcPr>
           <w:p>
             <w:pPr>
-              <w:pStyle w:val="Normal"/>
               <w:jc w:val="right"/>
               <w:pBdr>
                 <w:bottom w:val="none" w:sz="0" w:space="0" w:color="000000"/>
@@ -2582,7 +2535,6 @@
           </w:tcPr>
           <w:p>
             <w:pPr>
-              <w:pStyle w:val="Normal"/>
               <w:jc w:val="right"/>
               <w:pBdr>
                 <w:bottom w:val="none" w:sz="0" w:space="0" w:color="000000"/>
@@ -2641,7 +2593,6 @@
           </w:tcPr>
           <w:p>
             <w:pPr>
-              <w:pStyle w:val="Normal"/>
               <w:jc w:val="left"/>
               <w:pBdr>
                 <w:bottom w:val="none" w:sz="0" w:space="0" w:color="000000"/>
@@ -2694,7 +2645,6 @@
           </w:tcPr>
           <w:p>
             <w:pPr>
-              <w:pStyle w:val="Normal"/>
               <w:jc w:val="left"/>
               <w:pBdr>
                 <w:bottom w:val="none" w:sz="0" w:space="0" w:color="000000"/>
@@ -2747,7 +2697,6 @@
           </w:tcPr>
           <w:p>
             <w:pPr>
-              <w:pStyle w:val="Normal"/>
               <w:jc w:val="right"/>
               <w:pBdr>
                 <w:bottom w:val="none" w:sz="0" w:space="0" w:color="000000"/>
@@ -2800,7 +2749,6 @@
           </w:tcPr>
           <w:p>
             <w:pPr>
-              <w:pStyle w:val="Normal"/>
               <w:jc w:val="right"/>
               <w:pBdr>
                 <w:bottom w:val="none" w:sz="0" w:space="0" w:color="000000"/>
@@ -2853,7 +2801,6 @@
           </w:tcPr>
           <w:p>
             <w:pPr>
-              <w:pStyle w:val="Normal"/>
               <w:jc w:val="right"/>
               <w:pBdr>
                 <w:bottom w:val="none" w:sz="0" w:space="0" w:color="000000"/>
@@ -2906,7 +2853,6 @@
           </w:tcPr>
           <w:p>
             <w:pPr>
-              <w:pStyle w:val="Normal"/>
               <w:jc w:val="right"/>
               <w:pBdr>
                 <w:bottom w:val="none" w:sz="0" w:space="0" w:color="000000"/>
@@ -2965,7 +2911,6 @@
           </w:tcPr>
           <w:p>
             <w:pPr>
-              <w:pStyle w:val="Normal"/>
               <w:jc w:val="left"/>
               <w:pBdr>
                 <w:bottom w:val="none" w:sz="0" w:space="0" w:color="000000"/>
@@ -3018,7 +2963,6 @@
           </w:tcPr>
           <w:p>
             <w:pPr>
-              <w:pStyle w:val="Normal"/>
               <w:jc w:val="left"/>
               <w:pBdr>
                 <w:bottom w:val="none" w:sz="0" w:space="0" w:color="000000"/>
@@ -3071,7 +3015,6 @@
           </w:tcPr>
           <w:p>
             <w:pPr>
-              <w:pStyle w:val="Normal"/>
               <w:jc w:val="right"/>
               <w:pBdr>
                 <w:bottom w:val="none" w:sz="0" w:space="0" w:color="000000"/>
@@ -3124,7 +3067,6 @@
           </w:tcPr>
           <w:p>
             <w:pPr>
-              <w:pStyle w:val="Normal"/>
               <w:jc w:val="right"/>
               <w:pBdr>
                 <w:bottom w:val="none" w:sz="0" w:space="0" w:color="000000"/>
@@ -3177,7 +3119,6 @@
           </w:tcPr>
           <w:p>
             <w:pPr>
-              <w:pStyle w:val="Normal"/>
               <w:jc w:val="right"/>
               <w:pBdr>
                 <w:bottom w:val="none" w:sz="0" w:space="0" w:color="000000"/>
@@ -3230,7 +3171,6 @@
           </w:tcPr>
           <w:p>
             <w:pPr>
-              <w:pStyle w:val="Normal"/>
               <w:jc w:val="right"/>
               <w:pBdr>
                 <w:bottom w:val="none" w:sz="0" w:space="0" w:color="000000"/>
@@ -3289,7 +3229,6 @@
           </w:tcPr>
           <w:p>
             <w:pPr>
-              <w:pStyle w:val="Normal"/>
               <w:jc w:val="left"/>
               <w:pBdr>
                 <w:bottom w:val="none" w:sz="0" w:space="0" w:color="000000"/>
@@ -3342,7 +3281,6 @@
           </w:tcPr>
           <w:p>
             <w:pPr>
-              <w:pStyle w:val="Normal"/>
               <w:jc w:val="left"/>
               <w:pBdr>
                 <w:bottom w:val="none" w:sz="0" w:space="0" w:color="000000"/>
@@ -3395,7 +3333,6 @@
           </w:tcPr>
           <w:p>
             <w:pPr>
-              <w:pStyle w:val="Normal"/>
               <w:jc w:val="right"/>
               <w:pBdr>
                 <w:bottom w:val="none" w:sz="0" w:space="0" w:color="000000"/>
@@ -3448,7 +3385,6 @@
           </w:tcPr>
           <w:p>
             <w:pPr>
-              <w:pStyle w:val="Normal"/>
               <w:jc w:val="right"/>
               <w:pBdr>
                 <w:bottom w:val="none" w:sz="0" w:space="0" w:color="000000"/>
@@ -3501,7 +3437,6 @@
           </w:tcPr>
           <w:p>
             <w:pPr>
-              <w:pStyle w:val="Normal"/>
               <w:jc w:val="right"/>
               <w:pBdr>
                 <w:bottom w:val="none" w:sz="0" w:space="0" w:color="000000"/>
@@ -3554,7 +3489,6 @@
           </w:tcPr>
           <w:p>
             <w:pPr>
-              <w:pStyle w:val="Normal"/>
               <w:jc w:val="right"/>
               <w:pBdr>
                 <w:bottom w:val="none" w:sz="0" w:space="0" w:color="000000"/>
@@ -3613,7 +3547,6 @@
           </w:tcPr>
           <w:p>
             <w:pPr>
-              <w:pStyle w:val="Normal"/>
               <w:jc w:val="left"/>
               <w:pBdr>
                 <w:bottom w:val="none" w:sz="0" w:space="0" w:color="000000"/>
@@ -3666,7 +3599,6 @@
           </w:tcPr>
           <w:p>
             <w:pPr>
-              <w:pStyle w:val="Normal"/>
               <w:jc w:val="left"/>
               <w:pBdr>
                 <w:bottom w:val="none" w:sz="0" w:space="0" w:color="000000"/>
@@ -3719,7 +3651,6 @@
           </w:tcPr>
           <w:p>
             <w:pPr>
-              <w:pStyle w:val="Normal"/>
               <w:jc w:val="right"/>
               <w:pBdr>
                 <w:bottom w:val="none" w:sz="0" w:space="0" w:color="000000"/>
@@ -3772,7 +3703,6 @@
           </w:tcPr>
           <w:p>
             <w:pPr>
-              <w:pStyle w:val="Normal"/>
               <w:jc w:val="right"/>
               <w:pBdr>
                 <w:bottom w:val="none" w:sz="0" w:space="0" w:color="000000"/>
@@ -3825,7 +3755,6 @@
           </w:tcPr>
           <w:p>
             <w:pPr>
-              <w:pStyle w:val="Normal"/>
               <w:jc w:val="right"/>
               <w:pBdr>
                 <w:bottom w:val="none" w:sz="0" w:space="0" w:color="000000"/>
@@ -3878,7 +3807,6 @@
           </w:tcPr>
           <w:p>
             <w:pPr>
-              <w:pStyle w:val="Normal"/>
               <w:jc w:val="right"/>
               <w:pBdr>
                 <w:bottom w:val="none" w:sz="0" w:space="0" w:color="000000"/>
@@ -3937,7 +3865,6 @@
           </w:tcPr>
           <w:p>
             <w:pPr>
-              <w:pStyle w:val="Normal"/>
               <w:jc w:val="left"/>
               <w:pBdr>
                 <w:bottom w:val="none" w:sz="0" w:space="0" w:color="000000"/>
@@ -3990,7 +3917,6 @@
           </w:tcPr>
           <w:p>
             <w:pPr>
-              <w:pStyle w:val="Normal"/>
               <w:jc w:val="left"/>
               <w:pBdr>
                 <w:bottom w:val="none" w:sz="0" w:space="0" w:color="000000"/>
@@ -4043,7 +3969,6 @@
           </w:tcPr>
           <w:p>
             <w:pPr>
-              <w:pStyle w:val="Normal"/>
               <w:jc w:val="right"/>
               <w:pBdr>
                 <w:bottom w:val="none" w:sz="0" w:space="0" w:color="000000"/>
@@ -4096,7 +4021,6 @@
           </w:tcPr>
           <w:p>
             <w:pPr>
-              <w:pStyle w:val="Normal"/>
               <w:jc w:val="right"/>
               <w:pBdr>
                 <w:bottom w:val="none" w:sz="0" w:space="0" w:color="000000"/>
@@ -4149,7 +4073,6 @@
           </w:tcPr>
           <w:p>
             <w:pPr>
-              <w:pStyle w:val="Normal"/>
               <w:jc w:val="right"/>
               <w:pBdr>
                 <w:bottom w:val="none" w:sz="0" w:space="0" w:color="000000"/>
@@ -4202,7 +4125,6 @@
           </w:tcPr>
           <w:p>
             <w:pPr>
-              <w:pStyle w:val="Normal"/>
               <w:jc w:val="right"/>
               <w:pBdr>
                 <w:bottom w:val="none" w:sz="0" w:space="0" w:color="000000"/>
@@ -4261,7 +4183,6 @@
           </w:tcPr>
           <w:p>
             <w:pPr>
-              <w:pStyle w:val="Normal"/>
               <w:jc w:val="left"/>
               <w:pBdr>
                 <w:bottom w:val="none" w:sz="0" w:space="0" w:color="000000"/>
@@ -4314,7 +4235,6 @@
           </w:tcPr>
           <w:p>
             <w:pPr>
-              <w:pStyle w:val="Normal"/>
               <w:jc w:val="left"/>
               <w:pBdr>
                 <w:bottom w:val="none" w:sz="0" w:space="0" w:color="000000"/>
@@ -4367,7 +4287,6 @@
           </w:tcPr>
           <w:p>
             <w:pPr>
-              <w:pStyle w:val="Normal"/>
               <w:jc w:val="right"/>
               <w:pBdr>
                 <w:bottom w:val="none" w:sz="0" w:space="0" w:color="000000"/>
@@ -4420,7 +4339,6 @@
           </w:tcPr>
           <w:p>
             <w:pPr>
-              <w:pStyle w:val="Normal"/>
               <w:jc w:val="right"/>
               <w:pBdr>
                 <w:bottom w:val="none" w:sz="0" w:space="0" w:color="000000"/>
@@ -4473,7 +4391,6 @@
           </w:tcPr>
           <w:p>
             <w:pPr>
-              <w:pStyle w:val="Normal"/>
               <w:jc w:val="right"/>
               <w:pBdr>
                 <w:bottom w:val="none" w:sz="0" w:space="0" w:color="000000"/>
@@ -4526,7 +4443,6 @@
           </w:tcPr>
           <w:p>
             <w:pPr>
-              <w:pStyle w:val="Normal"/>
               <w:jc w:val="right"/>
               <w:pBdr>
                 <w:bottom w:val="none" w:sz="0" w:space="0" w:color="000000"/>

</xml_diff>